<commit_message>
update bio and cv
</commit_message>
<xml_diff>
--- a/static/uploads/cv.docx
+++ b/static/uploads/cv.docx
@@ -2135,27 +2135,7 @@
           <w:sz w:val="20"/>
           <w:szCs w:val="20"/>
         </w:rPr>
-        <w:t>*</w:t>
-      </w:r>
-      <w:proofErr w:type="gramStart"/>
-      <w:r>
-        <w:rPr>
-          <w:rFonts w:ascii="Arial" w:hAnsi="Arial" w:cs="Arial"/>
-          <w:color w:val="000000" w:themeColor="text1"/>
-          <w:sz w:val="20"/>
-          <w:szCs w:val="20"/>
-        </w:rPr>
-        <w:t>undergraduate</w:t>
-      </w:r>
-      <w:proofErr w:type="gramEnd"/>
-      <w:r>
-        <w:rPr>
-          <w:rFonts w:ascii="Arial" w:hAnsi="Arial" w:cs="Arial"/>
-          <w:color w:val="000000" w:themeColor="text1"/>
-          <w:sz w:val="20"/>
-          <w:szCs w:val="20"/>
-        </w:rPr>
-        <w:t xml:space="preserve"> mentee</w:t>
+        <w:t>*undergraduate mentee</w:t>
       </w:r>
       <w:r>
         <w:rPr>
@@ -2340,27 +2320,15 @@
           <w:u w:val="none"/>
         </w:rPr>
       </w:pPr>
-      <w:proofErr w:type="spellStart"/>
-      <w:r>
-        <w:rPr>
-          <w:rFonts w:ascii="Arial" w:hAnsi="Arial" w:cs="Arial"/>
-          <w:color w:val="000000" w:themeColor="text1"/>
-          <w:sz w:val="20"/>
-          <w:szCs w:val="20"/>
-          <w:shd w:val="clear" w:color="auto" w:fill="FFFFFF"/>
-        </w:rPr>
-        <w:t>Easterday</w:t>
-      </w:r>
-      <w:proofErr w:type="spellEnd"/>
-      <w:r>
-        <w:rPr>
-          <w:rFonts w:ascii="Arial" w:hAnsi="Arial" w:cs="Arial"/>
-          <w:color w:val="000000" w:themeColor="text1"/>
-          <w:sz w:val="20"/>
-          <w:szCs w:val="20"/>
-          <w:shd w:val="clear" w:color="auto" w:fill="FFFFFF"/>
-        </w:rPr>
-        <w:t xml:space="preserve">, C.*, </w:t>
+      <w:r>
+        <w:rPr>
+          <w:rFonts w:ascii="Arial" w:hAnsi="Arial" w:cs="Arial"/>
+          <w:color w:val="000000" w:themeColor="text1"/>
+          <w:sz w:val="20"/>
+          <w:szCs w:val="20"/>
+          <w:shd w:val="clear" w:color="auto" w:fill="FFFFFF"/>
+        </w:rPr>
+        <w:t xml:space="preserve">Easterday, C.*, </w:t>
       </w:r>
       <w:r>
         <w:rPr>
@@ -2451,25 +2419,14 @@
           <w:szCs w:val="20"/>
         </w:rPr>
       </w:pPr>
-      <w:proofErr w:type="spellStart"/>
-      <w:r>
-        <w:rPr>
-          <w:rFonts w:ascii="Arial" w:hAnsi="Arial" w:cs="Arial"/>
-          <w:sz w:val="20"/>
-          <w:szCs w:val="20"/>
-          <w:shd w:val="clear" w:color="auto" w:fill="FFFFFF"/>
-        </w:rPr>
-        <w:t>Kazanski</w:t>
-      </w:r>
-      <w:proofErr w:type="spellEnd"/>
-      <w:r>
-        <w:rPr>
-          <w:rFonts w:ascii="Arial" w:hAnsi="Arial" w:cs="Arial"/>
-          <w:sz w:val="20"/>
-          <w:szCs w:val="20"/>
-          <w:shd w:val="clear" w:color="auto" w:fill="FFFFFF"/>
-        </w:rPr>
-        <w:t>, C</w:t>
+      <w:r>
+        <w:rPr>
+          <w:rFonts w:ascii="Arial" w:hAnsi="Arial" w:cs="Arial"/>
+          <w:sz w:val="20"/>
+          <w:szCs w:val="20"/>
+          <w:shd w:val="clear" w:color="auto" w:fill="FFFFFF"/>
+        </w:rPr>
+        <w:t>Kazanski, C</w:t>
       </w:r>
       <w:r>
         <w:rPr>
@@ -2498,25 +2455,14 @@
         </w:rPr>
         <w:t xml:space="preserve">S. </w:t>
       </w:r>
-      <w:proofErr w:type="spellStart"/>
-      <w:r>
-        <w:rPr>
-          <w:rFonts w:ascii="Arial" w:hAnsi="Arial" w:cs="Arial"/>
-          <w:sz w:val="20"/>
-          <w:szCs w:val="20"/>
-          <w:shd w:val="clear" w:color="auto" w:fill="FFFFFF"/>
-        </w:rPr>
-        <w:t>Dymond</w:t>
-      </w:r>
-      <w:proofErr w:type="spellEnd"/>
-      <w:r>
-        <w:rPr>
-          <w:rFonts w:ascii="Arial" w:hAnsi="Arial" w:cs="Arial"/>
-          <w:sz w:val="20"/>
-          <w:szCs w:val="20"/>
-          <w:shd w:val="clear" w:color="auto" w:fill="FFFFFF"/>
-        </w:rPr>
-        <w:t>,</w:t>
+      <w:r>
+        <w:rPr>
+          <w:rFonts w:ascii="Arial" w:hAnsi="Arial" w:cs="Arial"/>
+          <w:sz w:val="20"/>
+          <w:szCs w:val="20"/>
+          <w:shd w:val="clear" w:color="auto" w:fill="FFFFFF"/>
+        </w:rPr>
+        <w:t>Dymond,</w:t>
       </w:r>
       <w:r>
         <w:rPr>
@@ -2659,25 +2605,14 @@
         </w:rPr>
         <w:t xml:space="preserve">J. </w:t>
       </w:r>
-      <w:proofErr w:type="spellStart"/>
-      <w:r>
-        <w:rPr>
-          <w:rFonts w:ascii="Arial" w:hAnsi="Arial" w:cs="Arial"/>
-          <w:sz w:val="20"/>
-          <w:szCs w:val="20"/>
-          <w:shd w:val="clear" w:color="auto" w:fill="FFFFFF"/>
-        </w:rPr>
-        <w:t>Trost</w:t>
-      </w:r>
-      <w:proofErr w:type="spellEnd"/>
-      <w:r>
-        <w:rPr>
-          <w:rFonts w:ascii="Arial" w:hAnsi="Arial" w:cs="Arial"/>
-          <w:sz w:val="20"/>
-          <w:szCs w:val="20"/>
-          <w:shd w:val="clear" w:color="auto" w:fill="FFFFFF"/>
-        </w:rPr>
-        <w:t>,</w:t>
+      <w:r>
+        <w:rPr>
+          <w:rFonts w:ascii="Arial" w:hAnsi="Arial" w:cs="Arial"/>
+          <w:sz w:val="20"/>
+          <w:szCs w:val="20"/>
+          <w:shd w:val="clear" w:color="auto" w:fill="FFFFFF"/>
+        </w:rPr>
+        <w:t>Trost,</w:t>
       </w:r>
       <w:r>
         <w:rPr>
@@ -2928,7 +2863,6 @@
         </w:rPr>
         <w:t xml:space="preserve">. </w:t>
       </w:r>
-      <w:proofErr w:type="spellStart"/>
       <w:r>
         <w:rPr>
           <w:rFonts w:ascii="Arial" w:hAnsi="Arial" w:cs="Arial"/>
@@ -2960,19 +2894,7 @@
           <w:szCs w:val="20"/>
           <w:shd w:val="clear" w:color="auto" w:fill="FFFFFF"/>
         </w:rPr>
-        <w:t>S</w:t>
-      </w:r>
-      <w:proofErr w:type="spellEnd"/>
-      <w:r>
-        <w:rPr>
-          <w:rFonts w:ascii="Arial" w:hAnsi="Arial" w:cs="Arial"/>
-          <w:i/>
-          <w:iCs/>
-          <w:sz w:val="20"/>
-          <w:szCs w:val="20"/>
-          <w:shd w:val="clear" w:color="auto" w:fill="FFFFFF"/>
-        </w:rPr>
-        <w:t xml:space="preserve"> ONE</w:t>
+        <w:t>S ONE</w:t>
       </w:r>
       <w:r>
         <w:rPr>
@@ -3081,27 +3003,7 @@
           <w:szCs w:val="20"/>
           <w:shd w:val="clear" w:color="auto" w:fill="FFFFFF"/>
         </w:rPr>
-        <w:t xml:space="preserve">, E. T. Borer, and Y. </w:t>
-      </w:r>
-      <w:proofErr w:type="spellStart"/>
-      <w:r>
-        <w:rPr>
-          <w:rFonts w:ascii="Arial" w:hAnsi="Arial" w:cs="Arial"/>
-          <w:sz w:val="20"/>
-          <w:szCs w:val="20"/>
-          <w:shd w:val="clear" w:color="auto" w:fill="FFFFFF"/>
-        </w:rPr>
-        <w:t>Kuang</w:t>
-      </w:r>
-      <w:proofErr w:type="spellEnd"/>
-      <w:r>
-        <w:rPr>
-          <w:rFonts w:ascii="Arial" w:hAnsi="Arial" w:cs="Arial"/>
-          <w:sz w:val="20"/>
-          <w:szCs w:val="20"/>
-          <w:shd w:val="clear" w:color="auto" w:fill="FFFFFF"/>
-        </w:rPr>
-        <w:t xml:space="preserve">. </w:t>
+        <w:t xml:space="preserve">, E. T. Borer, and Y. Kuang. </w:t>
       </w:r>
       <w:r>
         <w:rPr>
@@ -3619,29 +3521,7 @@
           <w:szCs w:val="20"/>
           <w:shd w:val="clear" w:color="auto" w:fill="FFFFFF"/>
         </w:rPr>
-        <w:t xml:space="preserve">, E. T. Borer, and Y. </w:t>
-      </w:r>
-      <w:proofErr w:type="spellStart"/>
-      <w:r>
-        <w:rPr>
-          <w:rFonts w:ascii="Arial" w:hAnsi="Arial" w:cs="Arial"/>
-          <w:color w:val="000000" w:themeColor="text1"/>
-          <w:sz w:val="20"/>
-          <w:szCs w:val="20"/>
-          <w:shd w:val="clear" w:color="auto" w:fill="FFFFFF"/>
-        </w:rPr>
-        <w:t>Kuang</w:t>
-      </w:r>
-      <w:proofErr w:type="spellEnd"/>
-      <w:r>
-        <w:rPr>
-          <w:rFonts w:ascii="Arial" w:hAnsi="Arial" w:cs="Arial"/>
-          <w:color w:val="000000" w:themeColor="text1"/>
-          <w:sz w:val="20"/>
-          <w:szCs w:val="20"/>
-          <w:shd w:val="clear" w:color="auto" w:fill="FFFFFF"/>
-        </w:rPr>
-        <w:t xml:space="preserve">. 2019. Modeling nutrient and disease dynamics in a plant-pathogen system. </w:t>
+        <w:t xml:space="preserve">, E. T. Borer, and Y. Kuang. 2019. Modeling nutrient and disease dynamics in a plant-pathogen system. </w:t>
       </w:r>
       <w:r>
         <w:rPr>
@@ -3993,71 +3873,7 @@
           <w:rFonts w:ascii="Arial" w:hAnsi="Arial" w:cs="Arial"/>
           <w:color w:val="000000" w:themeColor="text1"/>
         </w:rPr>
-        <w:t xml:space="preserve">MacDougall, A. S., J. R. Bennett, J. </w:t>
-      </w:r>
-      <w:proofErr w:type="spellStart"/>
-      <w:r>
-        <w:rPr>
-          <w:rFonts w:ascii="Arial" w:hAnsi="Arial" w:cs="Arial"/>
-          <w:color w:val="000000" w:themeColor="text1"/>
-        </w:rPr>
-        <w:t>Firn</w:t>
-      </w:r>
-      <w:proofErr w:type="spellEnd"/>
-      <w:r>
-        <w:rPr>
-          <w:rFonts w:ascii="Arial" w:hAnsi="Arial" w:cs="Arial"/>
-          <w:color w:val="000000" w:themeColor="text1"/>
-        </w:rPr>
-        <w:t xml:space="preserve">, E. W. Seabloom, E. T. Borer, E. M. Lind, J. L. </w:t>
-      </w:r>
-      <w:proofErr w:type="spellStart"/>
-      <w:r>
-        <w:rPr>
-          <w:rFonts w:ascii="Arial" w:hAnsi="Arial" w:cs="Arial"/>
-          <w:color w:val="000000" w:themeColor="text1"/>
-        </w:rPr>
-        <w:t>Orrock</w:t>
-      </w:r>
-      <w:proofErr w:type="spellEnd"/>
-      <w:r>
-        <w:rPr>
-          <w:rFonts w:ascii="Arial" w:hAnsi="Arial" w:cs="Arial"/>
-          <w:color w:val="000000" w:themeColor="text1"/>
-        </w:rPr>
-        <w:t xml:space="preserve">, W. S. </w:t>
-      </w:r>
-      <w:proofErr w:type="spellStart"/>
-      <w:r>
-        <w:rPr>
-          <w:rFonts w:ascii="Arial" w:hAnsi="Arial" w:cs="Arial"/>
-          <w:color w:val="000000" w:themeColor="text1"/>
-        </w:rPr>
-        <w:t>Harpole</w:t>
-      </w:r>
-      <w:proofErr w:type="spellEnd"/>
-      <w:r>
-        <w:rPr>
-          <w:rFonts w:ascii="Arial" w:hAnsi="Arial" w:cs="Arial"/>
-          <w:color w:val="000000" w:themeColor="text1"/>
-        </w:rPr>
-        <w:t xml:space="preserve">, Y. </w:t>
-      </w:r>
-      <w:proofErr w:type="spellStart"/>
-      <w:r>
-        <w:rPr>
-          <w:rFonts w:ascii="Arial" w:hAnsi="Arial" w:cs="Arial"/>
-          <w:color w:val="000000" w:themeColor="text1"/>
-        </w:rPr>
-        <w:t>Hautier</w:t>
-      </w:r>
-      <w:proofErr w:type="spellEnd"/>
-      <w:r>
-        <w:rPr>
-          <w:rFonts w:ascii="Arial" w:hAnsi="Arial" w:cs="Arial"/>
-          <w:color w:val="000000" w:themeColor="text1"/>
-        </w:rPr>
-        <w:t xml:space="preserve">, P. B. Adler, E. Cleland, K. Davies, B. Melbourne, S. M. Prober, J. D. Bakker, P. </w:t>
+        <w:t xml:space="preserve">MacDougall, A. S., J. R. Bennett, J. Firn, E. W. Seabloom, E. T. Borer, E. M. Lind, J. L. Orrock, W. S. Harpole, Y. Hautier, P. B. Adler, E. Cleland, K. Davies, B. Melbourne, S. M. Prober, J. D. Bakker, P. </w:t>
       </w:r>
       <w:r>
         <w:rPr>
@@ -4071,23 +3887,7 @@
           <w:rFonts w:ascii="Arial" w:hAnsi="Arial" w:cs="Arial"/>
           <w:color w:val="000000" w:themeColor="text1"/>
         </w:rPr>
-        <w:t xml:space="preserve">. Fay, V. L. </w:t>
-      </w:r>
-      <w:proofErr w:type="spellStart"/>
-      <w:r>
-        <w:rPr>
-          <w:rFonts w:ascii="Arial" w:hAnsi="Arial" w:cs="Arial"/>
-          <w:color w:val="000000" w:themeColor="text1"/>
-        </w:rPr>
-        <w:t>Jin</w:t>
-      </w:r>
-      <w:proofErr w:type="spellEnd"/>
-      <w:r>
-        <w:rPr>
-          <w:rFonts w:ascii="Arial" w:hAnsi="Arial" w:cs="Arial"/>
-          <w:color w:val="000000" w:themeColor="text1"/>
-        </w:rPr>
-        <w:t xml:space="preserve">, </w:t>
+        <w:t xml:space="preserve">. Fay, V. L. Jin, </w:t>
       </w:r>
       <w:r>
         <w:rPr>
@@ -4514,67 +4314,7 @@
           <w:szCs w:val="20"/>
           <w:shd w:val="clear" w:color="auto" w:fill="FFFFFF"/>
         </w:rPr>
-        <w:t xml:space="preserve">, P. J. Anderson, S. L. Flory, L. A. Gettys, D. R. Gordon, B. V. Iannone III, J. M. </w:t>
-      </w:r>
-      <w:proofErr w:type="spellStart"/>
-      <w:r>
-        <w:rPr>
-          <w:rFonts w:ascii="Arial" w:hAnsi="Arial" w:cs="Arial"/>
-          <w:sz w:val="20"/>
-          <w:szCs w:val="20"/>
-          <w:shd w:val="clear" w:color="auto" w:fill="FFFFFF"/>
-        </w:rPr>
-        <w:t>Kunzer</w:t>
-      </w:r>
-      <w:proofErr w:type="spellEnd"/>
-      <w:r>
-        <w:rPr>
-          <w:rFonts w:ascii="Arial" w:hAnsi="Arial" w:cs="Arial"/>
-          <w:sz w:val="20"/>
-          <w:szCs w:val="20"/>
-          <w:shd w:val="clear" w:color="auto" w:fill="FFFFFF"/>
-        </w:rPr>
-        <w:t xml:space="preserve">, T. Petri, I. A. </w:t>
-      </w:r>
-      <w:proofErr w:type="spellStart"/>
-      <w:r>
-        <w:rPr>
-          <w:rFonts w:ascii="Arial" w:hAnsi="Arial" w:cs="Arial"/>
-          <w:sz w:val="20"/>
-          <w:szCs w:val="20"/>
-          <w:shd w:val="clear" w:color="auto" w:fill="FFFFFF"/>
-        </w:rPr>
-        <w:t>Pfingsten</w:t>
-      </w:r>
-      <w:proofErr w:type="spellEnd"/>
-      <w:r>
-        <w:rPr>
-          <w:rFonts w:ascii="Arial" w:hAnsi="Arial" w:cs="Arial"/>
-          <w:sz w:val="20"/>
-          <w:szCs w:val="20"/>
-          <w:shd w:val="clear" w:color="auto" w:fill="FFFFFF"/>
-        </w:rPr>
-        <w:t xml:space="preserve">, and D. </w:t>
-      </w:r>
-      <w:proofErr w:type="spellStart"/>
-      <w:r>
-        <w:rPr>
-          <w:rFonts w:ascii="Arial" w:hAnsi="Arial" w:cs="Arial"/>
-          <w:sz w:val="20"/>
-          <w:szCs w:val="20"/>
-          <w:shd w:val="clear" w:color="auto" w:fill="FFFFFF"/>
-        </w:rPr>
-        <w:t>Lieurance</w:t>
-      </w:r>
-      <w:proofErr w:type="spellEnd"/>
-      <w:r>
-        <w:rPr>
-          <w:rFonts w:ascii="Arial" w:hAnsi="Arial" w:cs="Arial"/>
-          <w:sz w:val="20"/>
-          <w:szCs w:val="20"/>
-          <w:shd w:val="clear" w:color="auto" w:fill="FFFFFF"/>
-        </w:rPr>
-        <w:t xml:space="preserve">. Scanning the horizon for invasive plant threats to Florida, USA. </w:t>
+        <w:t xml:space="preserve">, P. J. Anderson, S. L. Flory, L. A. Gettys, D. R. Gordon, B. V. Iannone III, J. M. Kunzer, T. Petri, I. A. Pfingsten, and D. Lieurance. Scanning the horizon for invasive plant threats to Florida, USA. </w:t>
       </w:r>
       <w:r>
         <w:rPr>
@@ -4666,27 +4406,15 @@
           <w:u w:val="none"/>
         </w:rPr>
       </w:pPr>
-      <w:proofErr w:type="spellStart"/>
-      <w:r>
-        <w:rPr>
-          <w:rFonts w:ascii="Arial" w:hAnsi="Arial" w:cs="Arial"/>
-          <w:color w:val="000000" w:themeColor="text1"/>
-          <w:sz w:val="20"/>
-          <w:szCs w:val="20"/>
-          <w:shd w:val="clear" w:color="auto" w:fill="FFFFFF"/>
-        </w:rPr>
-        <w:t>Easterday</w:t>
-      </w:r>
-      <w:proofErr w:type="spellEnd"/>
-      <w:r>
-        <w:rPr>
-          <w:rFonts w:ascii="Arial" w:hAnsi="Arial" w:cs="Arial"/>
-          <w:color w:val="000000" w:themeColor="text1"/>
-          <w:sz w:val="20"/>
-          <w:szCs w:val="20"/>
-          <w:shd w:val="clear" w:color="auto" w:fill="FFFFFF"/>
-        </w:rPr>
-        <w:t xml:space="preserve">, C.*, </w:t>
+      <w:r>
+        <w:rPr>
+          <w:rFonts w:ascii="Arial" w:hAnsi="Arial" w:cs="Arial"/>
+          <w:color w:val="000000" w:themeColor="text1"/>
+          <w:sz w:val="20"/>
+          <w:szCs w:val="20"/>
+          <w:shd w:val="clear" w:color="auto" w:fill="FFFFFF"/>
+        </w:rPr>
+        <w:t xml:space="preserve">Easterday, C.*, </w:t>
       </w:r>
       <w:r>
         <w:rPr>
@@ -5167,29 +4895,7 @@
           <w:sz w:val="20"/>
           <w:szCs w:val="20"/>
         </w:rPr>
-        <w:t xml:space="preserve">. Dataset from: Native perennial and non-native annual grasses shape pathogen community composition and disease severity in a California grassland (Version v1.0). Journal of Ecology. </w:t>
-      </w:r>
-      <w:proofErr w:type="spellStart"/>
-      <w:r>
-        <w:rPr>
-          <w:rFonts w:ascii="Arial" w:hAnsi="Arial" w:cs="Arial"/>
-          <w:bCs/>
-          <w:color w:val="000000" w:themeColor="text1"/>
-          <w:sz w:val="20"/>
-          <w:szCs w:val="20"/>
-        </w:rPr>
-        <w:t>Zenodo</w:t>
-      </w:r>
-      <w:proofErr w:type="spellEnd"/>
-      <w:r>
-        <w:rPr>
-          <w:rFonts w:ascii="Arial" w:hAnsi="Arial" w:cs="Arial"/>
-          <w:bCs/>
-          <w:color w:val="000000" w:themeColor="text1"/>
-          <w:sz w:val="20"/>
-          <w:szCs w:val="20"/>
-        </w:rPr>
-        <w:t xml:space="preserve">. </w:t>
+        <w:t xml:space="preserve">. Dataset from: Native perennial and non-native annual grasses shape pathogen community composition and disease severity in a California grassland (Version v1.0). Journal of Ecology. Zenodo. </w:t>
       </w:r>
       <w:hyperlink r:id="rId22" w:history="1">
         <w:r>
@@ -7143,27 +6849,7 @@
           <w:sz w:val="20"/>
           <w:szCs w:val="20"/>
         </w:rPr>
-        <w:t xml:space="preserve">Panelist, Community Coding Groups, </w:t>
-      </w:r>
-      <w:proofErr w:type="spellStart"/>
-      <w:r>
-        <w:rPr>
-          <w:rFonts w:ascii="Arial" w:hAnsi="Arial" w:cs="Arial"/>
-          <w:color w:val="000000" w:themeColor="text1"/>
-          <w:sz w:val="20"/>
-          <w:szCs w:val="20"/>
-        </w:rPr>
-        <w:t>ResBaz</w:t>
-      </w:r>
-      <w:proofErr w:type="spellEnd"/>
-      <w:r>
-        <w:rPr>
-          <w:rFonts w:ascii="Arial" w:hAnsi="Arial" w:cs="Arial"/>
-          <w:color w:val="000000" w:themeColor="text1"/>
-          <w:sz w:val="20"/>
-          <w:szCs w:val="20"/>
-        </w:rPr>
-        <w:t xml:space="preserve"> (Research Bazaar), Gainesville, FL</w:t>
+        <w:t>Panelist, Community Coding Groups, ResBaz (Research Bazaar), Gainesville, FL</w:t>
       </w:r>
       <w:r>
         <w:rPr>
@@ -9179,7 +8865,6 @@
           <w:szCs w:val="20"/>
         </w:rPr>
       </w:pPr>
-      <w:proofErr w:type="spellStart"/>
       <w:r>
         <w:rPr>
           <w:rFonts w:ascii="Arial" w:hAnsi="Arial" w:cs="Arial"/>
@@ -9188,18 +8873,7 @@
           <w:sz w:val="20"/>
           <w:szCs w:val="20"/>
         </w:rPr>
-        <w:t>EDDMapS</w:t>
-      </w:r>
-      <w:proofErr w:type="spellEnd"/>
-      <w:r>
-        <w:rPr>
-          <w:rFonts w:ascii="Arial" w:hAnsi="Arial" w:cs="Arial"/>
-          <w:i/>
-          <w:color w:val="000000" w:themeColor="text1"/>
-          <w:sz w:val="20"/>
-          <w:szCs w:val="20"/>
-        </w:rPr>
-        <w:t xml:space="preserve"> Plant Damage: Using citizen science to understand drivers of invasive plant disease </w:t>
+        <w:t xml:space="preserve">EDDMapS Plant Damage: Using citizen science to understand drivers of invasive plant disease </w:t>
       </w:r>
       <w:r>
         <w:rPr>
@@ -9685,27 +9359,7 @@
           <w:sz w:val="20"/>
           <w:szCs w:val="20"/>
         </w:rPr>
-        <w:t xml:space="preserve">Jacques Monod Conference: </w:t>
-      </w:r>
-      <w:proofErr w:type="spellStart"/>
-      <w:r>
-        <w:rPr>
-          <w:rFonts w:ascii="Arial" w:hAnsi="Arial" w:cs="Arial"/>
-          <w:color w:val="000000" w:themeColor="text1"/>
-          <w:sz w:val="20"/>
-          <w:szCs w:val="20"/>
-        </w:rPr>
-        <w:t>Roscoff</w:t>
-      </w:r>
-      <w:proofErr w:type="spellEnd"/>
-      <w:r>
-        <w:rPr>
-          <w:rFonts w:ascii="Arial" w:hAnsi="Arial" w:cs="Arial"/>
-          <w:color w:val="000000" w:themeColor="text1"/>
-          <w:sz w:val="20"/>
-          <w:szCs w:val="20"/>
-        </w:rPr>
-        <w:t>, France (talk)</w:t>
+        <w:t>Jacques Monod Conference: Roscoff, France (talk)</w:t>
       </w:r>
     </w:p>
     <w:p>
@@ -10258,37 +9912,15 @@
         </w:rPr>
         <w:t xml:space="preserve">Characterization of the chemical defenses of </w:t>
       </w:r>
-      <w:proofErr w:type="spellStart"/>
-      <w:r>
-        <w:rPr>
-          <w:rFonts w:ascii="Arial" w:hAnsi="Arial" w:cs="Arial"/>
-          <w:color w:val="000000" w:themeColor="text1"/>
-          <w:sz w:val="20"/>
-          <w:szCs w:val="20"/>
-        </w:rPr>
-        <w:t>Sagittaria</w:t>
-      </w:r>
-      <w:proofErr w:type="spellEnd"/>
-      <w:r>
-        <w:rPr>
-          <w:rFonts w:ascii="Arial" w:hAnsi="Arial" w:cs="Arial"/>
-          <w:color w:val="000000" w:themeColor="text1"/>
-          <w:sz w:val="20"/>
-          <w:szCs w:val="20"/>
-        </w:rPr>
-        <w:t xml:space="preserve"> </w:t>
-      </w:r>
-      <w:proofErr w:type="spellStart"/>
-      <w:r>
-        <w:rPr>
-          <w:rFonts w:ascii="Arial" w:hAnsi="Arial" w:cs="Arial"/>
-          <w:color w:val="000000" w:themeColor="text1"/>
-          <w:sz w:val="20"/>
-          <w:szCs w:val="20"/>
-        </w:rPr>
-        <w:t>graminea</w:t>
-      </w:r>
-      <w:proofErr w:type="spellEnd"/>
+      <w:r>
+        <w:rPr>
+          <w:rFonts w:ascii="Arial" w:hAnsi="Arial" w:cs="Arial"/>
+          <w:color w:val="000000" w:themeColor="text1"/>
+          <w:sz w:val="20"/>
+          <w:szCs w:val="20"/>
+        </w:rPr>
+        <w:t>Sagittaria graminea</w:t>
+      </w:r>
       <w:r>
         <w:rPr>
           <w:rFonts w:ascii="Arial" w:hAnsi="Arial" w:cs="Arial"/>
@@ -11468,27 +11100,7 @@
           <w:sz w:val="20"/>
           <w:szCs w:val="20"/>
         </w:rPr>
-        <w:t xml:space="preserve">dez, David </w:t>
-      </w:r>
-      <w:proofErr w:type="spellStart"/>
-      <w:r>
-        <w:rPr>
-          <w:rFonts w:ascii="Arial" w:hAnsi="Arial" w:cs="Arial"/>
-          <w:color w:val="000000" w:themeColor="text1"/>
-          <w:sz w:val="20"/>
-          <w:szCs w:val="20"/>
-        </w:rPr>
-        <w:t>Notman</w:t>
-      </w:r>
-      <w:proofErr w:type="spellEnd"/>
-      <w:r>
-        <w:rPr>
-          <w:rFonts w:ascii="Arial" w:hAnsi="Arial" w:cs="Arial"/>
-          <w:color w:val="000000" w:themeColor="text1"/>
-          <w:sz w:val="20"/>
-          <w:szCs w:val="20"/>
-        </w:rPr>
-        <w:t>,</w:t>
+        <w:t>dez, David Notman,</w:t>
       </w:r>
       <w:r>
         <w:rPr>
@@ -11506,27 +11118,7 @@
           <w:sz w:val="20"/>
           <w:szCs w:val="20"/>
         </w:rPr>
-        <w:t xml:space="preserve">Teresa </w:t>
-      </w:r>
-      <w:proofErr w:type="spellStart"/>
-      <w:r>
-        <w:rPr>
-          <w:rFonts w:ascii="Arial" w:hAnsi="Arial" w:cs="Arial"/>
-          <w:color w:val="000000" w:themeColor="text1"/>
-          <w:sz w:val="20"/>
-          <w:szCs w:val="20"/>
-        </w:rPr>
-        <w:t>Orosa</w:t>
-      </w:r>
-      <w:proofErr w:type="spellEnd"/>
-      <w:r>
-        <w:rPr>
-          <w:rFonts w:ascii="Arial" w:hAnsi="Arial" w:cs="Arial"/>
-          <w:color w:val="000000" w:themeColor="text1"/>
-          <w:sz w:val="20"/>
-          <w:szCs w:val="20"/>
-        </w:rPr>
-        <w:t>,</w:t>
+        <w:t>Teresa Orosa,</w:t>
       </w:r>
       <w:r>
         <w:rPr>
@@ -11562,19 +11154,8 @@
           <w:sz w:val="20"/>
           <w:szCs w:val="20"/>
         </w:rPr>
-        <w:t xml:space="preserve">Penny </w:t>
-      </w:r>
-      <w:proofErr w:type="spellStart"/>
-      <w:r>
-        <w:rPr>
-          <w:rFonts w:ascii="Arial" w:hAnsi="Arial" w:cs="Arial"/>
-          <w:color w:val="000000" w:themeColor="text1"/>
-          <w:sz w:val="20"/>
-          <w:szCs w:val="20"/>
-        </w:rPr>
-        <w:t>Reif</w:t>
-      </w:r>
-      <w:proofErr w:type="spellEnd"/>
+        <w:t>Penny Reif</w:t>
+      </w:r>
       <w:r>
         <w:rPr>
           <w:rFonts w:ascii="Arial" w:hAnsi="Arial" w:cs="Arial"/>
@@ -11642,25 +11223,14 @@
         </w:rPr>
         <w:t xml:space="preserve">, </w:t>
       </w:r>
-      <w:proofErr w:type="spellStart"/>
-      <w:r>
-        <w:rPr>
-          <w:rFonts w:ascii="Arial" w:hAnsi="Arial" w:cs="Arial"/>
-          <w:color w:val="000000" w:themeColor="text1"/>
-          <w:sz w:val="20"/>
-          <w:szCs w:val="20"/>
-        </w:rPr>
-        <w:t>Univsersity</w:t>
-      </w:r>
-      <w:proofErr w:type="spellEnd"/>
-      <w:r>
-        <w:rPr>
-          <w:rFonts w:ascii="Arial" w:hAnsi="Arial" w:cs="Arial"/>
-          <w:color w:val="000000" w:themeColor="text1"/>
-          <w:sz w:val="20"/>
-          <w:szCs w:val="20"/>
-        </w:rPr>
-        <w:t xml:space="preserve"> of </w:t>
+      <w:r>
+        <w:rPr>
+          <w:rFonts w:ascii="Arial" w:hAnsi="Arial" w:cs="Arial"/>
+          <w:color w:val="000000" w:themeColor="text1"/>
+          <w:sz w:val="20"/>
+          <w:szCs w:val="20"/>
+        </w:rPr>
+        <w:t xml:space="preserve">Univsersity of </w:t>
       </w:r>
       <w:r>
         <w:rPr>
@@ -11884,47 +11454,7 @@
           <w:sz w:val="20"/>
           <w:szCs w:val="20"/>
         </w:rPr>
-        <w:t xml:space="preserve">Nicholas </w:t>
-      </w:r>
-      <w:proofErr w:type="spellStart"/>
-      <w:r>
-        <w:rPr>
-          <w:rFonts w:ascii="Arial" w:hAnsi="Arial" w:cs="Arial"/>
-          <w:color w:val="000000" w:themeColor="text1"/>
-          <w:sz w:val="20"/>
-          <w:szCs w:val="20"/>
-        </w:rPr>
-        <w:t>Cupery</w:t>
-      </w:r>
-      <w:proofErr w:type="spellEnd"/>
-      <w:r>
-        <w:rPr>
-          <w:rFonts w:ascii="Arial" w:hAnsi="Arial" w:cs="Arial"/>
-          <w:color w:val="000000" w:themeColor="text1"/>
-          <w:sz w:val="20"/>
-          <w:szCs w:val="20"/>
-        </w:rPr>
-        <w:t xml:space="preserve"> (honors thesis), Casey </w:t>
-      </w:r>
-      <w:proofErr w:type="spellStart"/>
-      <w:r>
-        <w:rPr>
-          <w:rFonts w:ascii="Arial" w:hAnsi="Arial" w:cs="Arial"/>
-          <w:color w:val="000000" w:themeColor="text1"/>
-          <w:sz w:val="20"/>
-          <w:szCs w:val="20"/>
-        </w:rPr>
-        <w:t>Easterday</w:t>
-      </w:r>
-      <w:proofErr w:type="spellEnd"/>
-      <w:r>
-        <w:rPr>
-          <w:rFonts w:ascii="Arial" w:hAnsi="Arial" w:cs="Arial"/>
-          <w:color w:val="000000" w:themeColor="text1"/>
-          <w:sz w:val="20"/>
-          <w:szCs w:val="20"/>
-        </w:rPr>
-        <w:t xml:space="preserve"> (NSF </w:t>
+        <w:t xml:space="preserve">Nicholas Cupery (honors thesis), Casey Easterday (NSF </w:t>
       </w:r>
     </w:p>
     <w:p>
@@ -11965,27 +11495,7 @@
           <w:sz w:val="20"/>
           <w:szCs w:val="20"/>
         </w:rPr>
-        <w:t xml:space="preserve">Jessica </w:t>
-      </w:r>
-      <w:proofErr w:type="spellStart"/>
-      <w:r>
-        <w:rPr>
-          <w:rFonts w:ascii="Arial" w:hAnsi="Arial" w:cs="Arial"/>
-          <w:color w:val="000000" w:themeColor="text1"/>
-          <w:sz w:val="20"/>
-          <w:szCs w:val="20"/>
-        </w:rPr>
-        <w:t>Lettelleir</w:t>
-      </w:r>
-      <w:proofErr w:type="spellEnd"/>
-      <w:r>
-        <w:rPr>
-          <w:rFonts w:ascii="Arial" w:hAnsi="Arial" w:cs="Arial"/>
-          <w:color w:val="000000" w:themeColor="text1"/>
-          <w:sz w:val="20"/>
-          <w:szCs w:val="20"/>
-        </w:rPr>
-        <w:t>,</w:t>
+        <w:t>Jessica Lettelleir,</w:t>
       </w:r>
       <w:r>
         <w:rPr>
@@ -12064,25 +11574,14 @@
           <w:szCs w:val="20"/>
         </w:rPr>
       </w:pPr>
-      <w:proofErr w:type="spellStart"/>
-      <w:r>
-        <w:rPr>
-          <w:rFonts w:ascii="Arial" w:hAnsi="Arial" w:cs="Arial"/>
-          <w:color w:val="000000" w:themeColor="text1"/>
-          <w:sz w:val="20"/>
-          <w:szCs w:val="20"/>
-        </w:rPr>
-        <w:t>Kurra</w:t>
-      </w:r>
-      <w:proofErr w:type="spellEnd"/>
-      <w:r>
-        <w:rPr>
-          <w:rFonts w:ascii="Arial" w:hAnsi="Arial" w:cs="Arial"/>
-          <w:color w:val="000000" w:themeColor="text1"/>
-          <w:sz w:val="20"/>
-          <w:szCs w:val="20"/>
-        </w:rPr>
-        <w:t xml:space="preserve"> Renner, Luc</w:t>
+      <w:r>
+        <w:rPr>
+          <w:rFonts w:ascii="Arial" w:hAnsi="Arial" w:cs="Arial"/>
+          <w:color w:val="000000" w:themeColor="text1"/>
+          <w:sz w:val="20"/>
+          <w:szCs w:val="20"/>
+        </w:rPr>
+        <w:t>Kurra Renner, Luc</w:t>
       </w:r>
       <w:r>
         <w:rPr>
@@ -12160,7 +11659,6 @@
         </w:rPr>
         <w:t xml:space="preserve">Organizer, </w:t>
       </w:r>
-      <w:proofErr w:type="spellStart"/>
       <w:r>
         <w:rPr>
           <w:rFonts w:ascii="Arial" w:hAnsi="Arial" w:cs="Arial"/>
@@ -12170,19 +11668,7 @@
           <w:sz w:val="20"/>
           <w:szCs w:val="20"/>
         </w:rPr>
-        <w:t>EDDMapS</w:t>
-      </w:r>
-      <w:proofErr w:type="spellEnd"/>
-      <w:r>
-        <w:rPr>
-          <w:rFonts w:ascii="Arial" w:hAnsi="Arial" w:cs="Arial"/>
-          <w:bCs/>
-          <w:i/>
-          <w:iCs/>
-          <w:sz w:val="20"/>
-          <w:szCs w:val="20"/>
-        </w:rPr>
-        <w:t xml:space="preserve"> </w:t>
+        <w:t xml:space="preserve">EDDMapS </w:t>
       </w:r>
       <w:r>
         <w:rPr>
@@ -13698,7 +13184,27 @@
           <w:sz w:val="20"/>
           <w:szCs w:val="20"/>
         </w:rPr>
-        <w:t>UF Early Career Inclusivity Action Plan Committee Member</w:t>
+        <w:t xml:space="preserve">UF Early Career </w:t>
+      </w:r>
+      <w:r>
+        <w:rPr>
+          <w:rFonts w:ascii="Arial" w:hAnsi="Arial" w:cs="Arial"/>
+          <w:bCs/>
+          <w:color w:val="000000" w:themeColor="text1"/>
+          <w:sz w:val="20"/>
+          <w:szCs w:val="20"/>
+        </w:rPr>
+        <w:t>DEI</w:t>
+      </w:r>
+      <w:r>
+        <w:rPr>
+          <w:rFonts w:ascii="Arial" w:hAnsi="Arial" w:cs="Arial"/>
+          <w:bCs/>
+          <w:color w:val="000000" w:themeColor="text1"/>
+          <w:sz w:val="20"/>
+          <w:szCs w:val="20"/>
+        </w:rPr>
+        <w:t xml:space="preserve"> Action Plan Committee Member</w:t>
       </w:r>
       <w:r>
         <w:rPr>
@@ -14379,19 +13885,8 @@
           <w:sz w:val="20"/>
           <w:szCs w:val="20"/>
         </w:rPr>
-        <w:t xml:space="preserve">Volunteer Coordinator, UMN </w:t>
-      </w:r>
-      <w:proofErr w:type="spellStart"/>
-      <w:r>
-        <w:rPr>
-          <w:rFonts w:ascii="Arial" w:hAnsi="Arial" w:cs="Arial"/>
-          <w:color w:val="000000" w:themeColor="text1"/>
-          <w:sz w:val="20"/>
-          <w:szCs w:val="20"/>
-        </w:rPr>
-        <w:t>TeachingSMART</w:t>
-      </w:r>
-      <w:proofErr w:type="spellEnd"/>
+        <w:t>Volunteer Coordinator, UMN TeachingSMART</w:t>
+      </w:r>
       <w:r>
         <w:rPr>
           <w:rFonts w:ascii="Arial" w:hAnsi="Arial" w:cs="Arial"/>

</xml_diff>